<commit_message>
solving files through lfs issue. replacing the real files
</commit_message>
<xml_diff>
--- a/Morteza_Notes.docx
+++ b/Morteza_Notes.docx
@@ -118,6 +118,54 @@
       </w:pPr>
       <w:r>
         <w:t>Considering Import and Export with neighboring countries</w:t>
+      </w:r>
+    </w:p>
+    <w:p>
+      <w:pPr>
+        <w:pStyle w:val="ListParagraph"/>
+        <w:numPr>
+          <w:ilvl w:val="0"/>
+          <w:numId w:val="1"/>
+        </w:numPr>
+      </w:pPr>
+      <w:r>
+        <w:t xml:space="preserve">Adding offshore generation to the buses in the </w:t>
+      </w:r>
+      <w:proofErr w:type="spellStart"/>
+      <w:r>
+        <w:t>eez</w:t>
+      </w:r>
+      <w:proofErr w:type="spellEnd"/>
+      <w:r>
+        <w:t xml:space="preserve"> and not neighboring countries directly</w:t>
+      </w:r>
+    </w:p>
+    <w:p>
+      <w:pPr>
+        <w:pStyle w:val="ListParagraph"/>
+        <w:numPr>
+          <w:ilvl w:val="0"/>
+          <w:numId w:val="1"/>
+        </w:numPr>
+      </w:pPr>
+      <w:proofErr w:type="spellStart"/>
+      <w:r>
+        <w:t>Deviding</w:t>
+      </w:r>
+      <w:proofErr w:type="spellEnd"/>
+      <w:r>
+        <w:t xml:space="preserve"> </w:t>
+      </w:r>
+      <w:proofErr w:type="spellStart"/>
+      <w:r>
+        <w:t>eez</w:t>
+      </w:r>
+      <w:proofErr w:type="spellEnd"/>
+      <w:r>
+        <w:t xml:space="preserve"> areas </w:t>
+      </w:r>
+      <w:r>
+        <w:t>in more details, not only the two regions of “Caspian sea” and “Persian Gulf”</w:t>
       </w:r>
     </w:p>
     <w:p>

</xml_diff>

<commit_message>
updating pypsa model: adding marginal_cost, emissions, storages
</commit_message>
<xml_diff>
--- a/Morteza_Notes.docx
+++ b/Morteza_Notes.docx
@@ -165,7 +165,86 @@
         <w:t xml:space="preserve"> areas </w:t>
       </w:r>
       <w:r>
-        <w:t>in more details, not only the two regions of “Caspian sea” and “Persian Gulf”</w:t>
+        <w:t>in more details, not only the two regions of “</w:t>
+      </w:r>
+      <w:proofErr w:type="gramStart"/>
+      <w:r>
+        <w:t>Caspian sea</w:t>
+      </w:r>
+      <w:proofErr w:type="gramEnd"/>
+      <w:r>
+        <w:t>” and “Persian Gulf”</w:t>
+      </w:r>
+    </w:p>
+    <w:p>
+      <w:pPr>
+        <w:pStyle w:val="ListParagraph"/>
+        <w:numPr>
+          <w:ilvl w:val="0"/>
+          <w:numId w:val="1"/>
+        </w:numPr>
+      </w:pPr>
+      <w:r>
+        <w:t>Considering the currency yea</w:t>
+      </w:r>
+      <w:r>
+        <w:t>r</w:t>
+      </w:r>
+    </w:p>
+    <w:p>
+      <w:pPr>
+        <w:pStyle w:val="ListParagraph"/>
+        <w:numPr>
+          <w:ilvl w:val="0"/>
+          <w:numId w:val="1"/>
+        </w:numPr>
+      </w:pPr>
+      <w:r>
+        <w:t>Considering different technologies of gas, oil and nuclear</w:t>
+      </w:r>
+    </w:p>
+    <w:p>
+      <w:pPr>
+        <w:pStyle w:val="ListParagraph"/>
+        <w:numPr>
+          <w:ilvl w:val="0"/>
+          <w:numId w:val="1"/>
+        </w:numPr>
+      </w:pPr>
+      <w:r>
+        <w:t>Gas is only CCGT in our case, do it with more details</w:t>
+      </w:r>
+    </w:p>
+    <w:p>
+      <w:pPr>
+        <w:pStyle w:val="ListParagraph"/>
+        <w:numPr>
+          <w:ilvl w:val="0"/>
+          <w:numId w:val="1"/>
+        </w:numPr>
+      </w:pPr>
+      <w:proofErr w:type="spellStart"/>
+      <w:r>
+        <w:t>StorageUnit</w:t>
+      </w:r>
+      <w:proofErr w:type="spellEnd"/>
+      <w:r>
+        <w:t xml:space="preserve"> consideration: only “battery storage” &amp; “</w:t>
+      </w:r>
+      <w:r>
+        <w:t>hydrogen storage tank type 1</w:t>
+      </w:r>
+      <w:r>
+        <w:t xml:space="preserve">” </w:t>
+      </w:r>
+      <w:r>
+        <w:sym w:font="Wingdings" w:char="F0E0"/>
+      </w:r>
+      <w:r>
+        <w:t xml:space="preserve"> extend this</w:t>
+      </w:r>
+      <w:r>
+        <w:t xml:space="preserve"> properly</w:t>
       </w:r>
     </w:p>
     <w:p>

</xml_diff>

<commit_message>
adding colors to carriers, reindexing load to 2025, solving for whole year
</commit_message>
<xml_diff>
--- a/Morteza_Notes.docx
+++ b/Morteza_Notes.docx
@@ -245,6 +245,50 @@
       </w:r>
       <w:r>
         <w:t xml:space="preserve"> properly</w:t>
+      </w:r>
+    </w:p>
+    <w:p>
+      <w:pPr>
+        <w:pStyle w:val="ListParagraph"/>
+        <w:numPr>
+          <w:ilvl w:val="0"/>
+          <w:numId w:val="1"/>
+        </w:numPr>
+      </w:pPr>
+      <w:r>
+        <w:t>The model is 3 hourly, consider an hourly model</w:t>
+      </w:r>
+    </w:p>
+    <w:p>
+      <w:pPr>
+        <w:pStyle w:val="ListParagraph"/>
+        <w:numPr>
+          <w:ilvl w:val="0"/>
+          <w:numId w:val="1"/>
+        </w:numPr>
+      </w:pPr>
+      <w:r>
+        <w:t xml:space="preserve">For considering the costs, look at workshop 10: </w:t>
+      </w:r>
+      <w:proofErr w:type="spellStart"/>
+      <w:r>
+        <w:t>pypsa</w:t>
+      </w:r>
+      <w:proofErr w:type="spellEnd"/>
+      <w:r>
+        <w:t>-cem.</w:t>
+      </w:r>
+    </w:p>
+    <w:p>
+      <w:pPr>
+        <w:pStyle w:val="ListParagraph"/>
+        <w:numPr>
+          <w:ilvl w:val="0"/>
+          <w:numId w:val="1"/>
+        </w:numPr>
+      </w:pPr>
+      <w:r>
+        <w:t>Consideration of different ramp up and down time and costs of different technologies</w:t>
       </w:r>
     </w:p>
     <w:p>

</xml_diff>